<commit_message>
Added Instructions for Virtual Classroom Exercises.
</commit_message>
<xml_diff>
--- a/Scrum/Classroom/Lesson Plans and Materials/AFS - Session 4/Backlog Building Exercise-Product Change Description-eDelivery.docx
+++ b/Scrum/Classroom/Lesson Plans and Materials/AFS - Session 4/Backlog Building Exercise-Product Change Description-eDelivery.docx
@@ -17,13 +17,22 @@
     </w:p>
     <w:p>
       <w:r>
-        <w:t xml:space="preserve">GOAL: </w:t>
+        <w:rPr>
+          <w:b/>
+        </w:rPr>
+        <w:t>GOAL:</w:t>
+      </w:r>
+      <w:r>
+        <w:t xml:space="preserve"> </w:t>
       </w:r>
       <w:r>
         <w:t>To support</w:t>
       </w:r>
       <w:r>
         <w:t xml:space="preserve"> electronic delivery of policy contract</w:t>
+      </w:r>
+      <w:r>
+        <w:t>s</w:t>
       </w:r>
       <w:r>
         <w:t xml:space="preserve"> to agents</w:t>
@@ -34,21 +43,88 @@
       <w:r>
         <w:t>s</w:t>
       </w:r>
-      <w:bookmarkStart w:id="0" w:name="_GoBack"/>
-      <w:bookmarkEnd w:id="0"/>
       <w:r>
         <w:t xml:space="preserve">. </w:t>
       </w:r>
     </w:p>
     <w:p>
       <w:r>
-        <w:t xml:space="preserve">SUMMARY OF SCOPE: </w:t>
+        <w:rPr>
+          <w:b/>
+        </w:rPr>
+        <w:t>VISION SUMMARY</w:t>
       </w:r>
       <w:r>
-        <w:t xml:space="preserve">Provide access to agents to electronic format policy documents. Provide email access to customers to receive electronic format policy documentation directly from the Knights of Columbus home office. </w:t>
+        <w:rPr>
+          <w:b/>
+        </w:rPr>
+        <w:t>:</w:t>
       </w:r>
       <w:r>
-        <w:t xml:space="preserve">Process electronic signatures on issued policy contract. </w:t>
+        <w:t xml:space="preserve"> </w:t>
+      </w:r>
+      <w:r>
+        <w:t xml:space="preserve">Provide </w:t>
+      </w:r>
+      <w:r>
+        <w:t xml:space="preserve">agents </w:t>
+      </w:r>
+      <w:r>
+        <w:t xml:space="preserve">access to electronic format policy </w:t>
+      </w:r>
+      <w:r>
+        <w:t>contracts and move</w:t>
+      </w:r>
+      <w:r>
+        <w:t xml:space="preserve"> the </w:t>
+      </w:r>
+      <w:proofErr w:type="spellStart"/>
+      <w:r>
+        <w:t>KofC</w:t>
+      </w:r>
+      <w:proofErr w:type="spellEnd"/>
+      <w:r>
+        <w:t xml:space="preserve"> home office processes</w:t>
+      </w:r>
+      <w:r>
+        <w:t xml:space="preserve"> closer to a broader goal of straight through processing</w:t>
+      </w:r>
+      <w:r>
+        <w:t xml:space="preserve">. Provide email access to customers to receive electronic format policy </w:t>
+      </w:r>
+      <w:r>
+        <w:t>contracts</w:t>
+      </w:r>
+      <w:r>
+        <w:t xml:space="preserve"> directly from the Knights of Columbus home office. </w:t>
+      </w:r>
+      <w:r>
+        <w:t>Process electronic signatures on issued policy contract</w:t>
+      </w:r>
+      <w:r>
+        <w:t>s</w:t>
+      </w:r>
+      <w:r>
+        <w:t xml:space="preserve">. </w:t>
+      </w:r>
+    </w:p>
+    <w:p>
+      <w:pPr>
+        <w:rPr>
+          <w:b/>
+        </w:rPr>
+      </w:pPr>
+      <w:r>
+        <w:rPr>
+          <w:b/>
+        </w:rPr>
+        <w:t xml:space="preserve">USER CENTERED </w:t>
+      </w:r>
+      <w:r>
+        <w:rPr>
+          <w:b/>
+        </w:rPr>
+        <w:t>DESIGN SUMMARY:</w:t>
       </w:r>
     </w:p>
     <w:p>
@@ -56,10 +132,34 @@
         <w:t>Contract access will first be delivered d</w:t>
       </w:r>
       <w:r>
-        <w:t>irect to agent</w:t>
+        <w:t xml:space="preserve">irect to </w:t>
       </w:r>
       <w:r>
-        <w:t xml:space="preserve"> how then could provide direct access to their client. If the client cannot receive the electronic contract, the agent can take an electronic signature directly from the client, using a tablet or their </w:t>
+        <w:t xml:space="preserve">the </w:t>
+      </w:r>
+      <w:r>
+        <w:t>agent</w:t>
+      </w:r>
+      <w:r>
+        <w:t xml:space="preserve"> who can</w:t>
+      </w:r>
+      <w:r>
+        <w:t xml:space="preserve"> then provide access to their client. If the client cannot receive the electronic contract</w:t>
+      </w:r>
+      <w:r>
+        <w:t xml:space="preserve"> for any reason</w:t>
+      </w:r>
+      <w:r>
+        <w:t>, the agent can take an electronic sign</w:t>
+      </w:r>
+      <w:r>
+        <w:t xml:space="preserve">ature from the client </w:t>
+      </w:r>
+      <w:r>
+        <w:t xml:space="preserve">using </w:t>
+      </w:r>
+      <w:r>
+        <w:t xml:space="preserve">the agent’s tablet or </w:t>
       </w:r>
       <w:proofErr w:type="spellStart"/>
       <w:r>
@@ -69,8 +169,12 @@
       <w:r>
         <w:t xml:space="preserve"> laptop.</w:t>
       </w:r>
-    </w:p>
-    <w:p>
+      <w:r>
+        <w:t xml:space="preserve"> </w:t>
+      </w:r>
+      <w:r>
+        <w:t xml:space="preserve">When the program is fully rolled out, 100% of contracts will be electronically delivered to agents, however, it will be up to their judgement and preference to deliver contracts as hard copies or electronically to clients. </w:t>
+      </w:r>
       <w:r>
         <w:t>Client email address information is not required in the current state of our customer data model, but email would be required information to support direct to client electronic delivery of contracts.</w:t>
       </w:r>
@@ -82,20 +186,52 @@
     </w:p>
     <w:p>
       <w:r>
-        <w:t xml:space="preserve">100% of contracts will be </w:t>
+        <w:t>U</w:t>
       </w:r>
-      <w:proofErr w:type="spellStart"/>
       <w:r>
-        <w:t>eDelivered</w:t>
+        <w:t>ser interactions with the electronically deliver</w:t>
       </w:r>
-      <w:proofErr w:type="spellEnd"/>
       <w:r>
-        <w:t xml:space="preserve"> to agents, however, it will be up to their judgement and preference to either print and deliver or electronically deliver the contracts.</w:t>
+        <w:t>ed</w:t>
       </w:r>
-    </w:p>
-    <w:p>
       <w:r>
-        <w:t xml:space="preserve">Tracking of user interactions with the electronically deliver contract to see if the Agent has taken action to deliver to the client, similarly, to track if the client has opened or received the link. For the link delivery to the client, we need to verify the client’s identity before providing access to the contract. </w:t>
+        <w:t xml:space="preserve"> contract </w:t>
+      </w:r>
+      <w:r>
+        <w:t xml:space="preserve">will </w:t>
+      </w:r>
+      <w:r>
+        <w:t>track</w:t>
+      </w:r>
+      <w:r>
+        <w:t xml:space="preserve"> </w:t>
+      </w:r>
+      <w:r>
+        <w:t>if the a</w:t>
+      </w:r>
+      <w:r>
+        <w:t>gent has taken action to deliver</w:t>
+      </w:r>
+      <w:r>
+        <w:t xml:space="preserve"> the contract</w:t>
+      </w:r>
+      <w:r>
+        <w:t xml:space="preserve"> to the client, </w:t>
+      </w:r>
+      <w:r>
+        <w:t xml:space="preserve">if the client has </w:t>
+      </w:r>
+      <w:r>
+        <w:t>received the link, and if the link has been opened</w:t>
+      </w:r>
+      <w:r>
+        <w:t xml:space="preserve">. For the link delivery to the client, the client’s identity </w:t>
+      </w:r>
+      <w:r>
+        <w:t xml:space="preserve">must be confirmed </w:t>
+      </w:r>
+      <w:r>
+        <w:t xml:space="preserve">before providing access to the contract. </w:t>
       </w:r>
     </w:p>
     <w:p>
@@ -114,10 +250,22 @@
     </w:p>
     <w:p>
       <w:r>
-        <w:t>Pilot Program: Nebraska, Idaho, Ohio</w:t>
+        <w:t xml:space="preserve">Pilot Program: </w:t>
       </w:r>
       <w:r>
-        <w:t xml:space="preserve"> received critical base functionality and feedback loop functionality. </w:t>
+        <w:t xml:space="preserve">Alabama, Iowa, Nebraska, Mississippi, Oklahoma will receive minimal </w:t>
+      </w:r>
+      <w:r>
+        <w:t xml:space="preserve">functionality </w:t>
+      </w:r>
+      <w:r>
+        <w:t xml:space="preserve">(contract to agent) </w:t>
+      </w:r>
+      <w:r>
+        <w:t>a</w:t>
+      </w:r>
+      <w:r>
+        <w:t>nd feedback loop functionality.</w:t>
       </w:r>
     </w:p>
     <w:p>
@@ -125,7 +273,19 @@
         <w:t>Phase 1</w:t>
       </w:r>
       <w:r>
-        <w:t>: Illinois, New York, and Connecticut receive base functionality and high priority functionality as determined by user feedback from Pilot.</w:t>
+        <w:t xml:space="preserve">: Illinois, New York, and Connecticut receive </w:t>
+      </w:r>
+      <w:r>
+        <w:t>additional functionality (contract to customer)</w:t>
+      </w:r>
+      <w:r>
+        <w:t xml:space="preserve"> and high priority functionality as de</w:t>
+      </w:r>
+      <w:r>
+        <w:t>termined by user feedback from the p</w:t>
+      </w:r>
+      <w:r>
+        <w:t>ilot.</w:t>
       </w:r>
     </w:p>
     <w:p>
@@ -133,7 +293,19 @@
         <w:t>Phase 2</w:t>
       </w:r>
       <w:r>
-        <w:t>: States TBD – expanded functionality based on feedback from Pilot and first Phase.</w:t>
+        <w:t>: States TBD – expanded functi</w:t>
+      </w:r>
+      <w:r>
+        <w:t>onality based on feedback from the p</w:t>
+      </w:r>
+      <w:r>
+        <w:t xml:space="preserve">ilot and first </w:t>
+      </w:r>
+      <w:r>
+        <w:t>phase</w:t>
+      </w:r>
+      <w:r>
+        <w:t>.</w:t>
       </w:r>
     </w:p>
     <w:p>
@@ -486,6 +658,7 @@
                 <w:sz w:val="18"/>
                 <w:szCs w:val="18"/>
               </w:rPr>
+              <w:lastRenderedPageBreak/>
               <w:t>FA Assigned to New Member</w:t>
             </w:r>
           </w:p>
@@ -749,7 +922,6 @@
                 <w:sz w:val="18"/>
                 <w:szCs w:val="18"/>
               </w:rPr>
-              <w:lastRenderedPageBreak/>
               <w:t xml:space="preserve">New Member Welcome Wagon Call </w:t>
             </w:r>
           </w:p>
@@ -2550,7 +2722,17 @@
                 <w:sz w:val="18"/>
                 <w:szCs w:val="18"/>
               </w:rPr>
-              <w:t>Application has completed the underwriting process and has not been rejected or postponed</w:t>
+              <w:t xml:space="preserve">Application has completed the underwriting process and has </w:t>
+            </w:r>
+            <w:r>
+              <w:rPr>
+                <w:rFonts w:ascii="Calibri" w:eastAsia="Times New Roman" w:hAnsi="Calibri" w:cs="Calibri"/>
+                <w:color w:val="000000"/>
+                <w:sz w:val="18"/>
+                <w:szCs w:val="18"/>
+              </w:rPr>
+              <w:lastRenderedPageBreak/>
+              <w:t>not been rejected or postponed</w:t>
             </w:r>
           </w:p>
         </w:tc>
@@ -2584,6 +2766,7 @@
                 <w:sz w:val="18"/>
                 <w:szCs w:val="18"/>
               </w:rPr>
+              <w:lastRenderedPageBreak/>
               <w:t xml:space="preserve">Policy ready to issue. </w:t>
             </w:r>
           </w:p>
@@ -2689,7 +2872,7 @@
       </w:tr>
       <w:tr>
         <w:trPr>
-          <w:trHeight w:val="3300"/>
+          <w:trHeight w:val="2519"/>
         </w:trPr>
         <w:tc>
           <w:tcPr>
@@ -3369,7 +3552,6 @@
         <w:t>Servicing</w:t>
       </w:r>
     </w:p>
-    <w:p/>
     <w:p>
       <w:r>
         <w:rPr>
@@ -4274,7 +4456,7 @@
       </w:tr>
       <w:tr>
         <w:trPr>
-          <w:trHeight w:val="3600"/>
+          <w:trHeight w:val="3419"/>
         </w:trPr>
         <w:tc>
           <w:tcPr>
@@ -4678,7 +4860,7 @@
       </w:tr>
       <w:tr>
         <w:trPr>
-          <w:trHeight w:val="3300"/>
+          <w:trHeight w:val="2600"/>
         </w:trPr>
         <w:tc>
           <w:tcPr>
@@ -5084,7 +5266,7 @@
       </w:tr>
       <w:tr>
         <w:trPr>
-          <w:trHeight w:val="2100"/>
+          <w:trHeight w:val="1628"/>
         </w:trPr>
         <w:tc>
           <w:tcPr>
@@ -5437,7 +5619,7 @@
       </w:tr>
       <w:tr>
         <w:trPr>
-          <w:trHeight w:val="3300"/>
+          <w:trHeight w:val="2582"/>
         </w:trPr>
         <w:tc>
           <w:tcPr>
@@ -5577,7 +5759,18 @@
                 <w:szCs w:val="18"/>
               </w:rPr>
               <w:br/>
-              <w:t>Annuity Services</w:t>
+              <w:t xml:space="preserve">Annuity </w:t>
+            </w:r>
+            <w:bookmarkStart w:id="0" w:name="_GoBack"/>
+            <w:bookmarkEnd w:id="0"/>
+            <w:r>
+              <w:rPr>
+                <w:rFonts w:ascii="Calibri" w:eastAsia="Times New Roman" w:hAnsi="Calibri" w:cs="Calibri"/>
+                <w:color w:val="000000"/>
+                <w:sz w:val="18"/>
+                <w:szCs w:val="18"/>
+              </w:rPr>
+              <w:t>Services</w:t>
             </w:r>
           </w:p>
         </w:tc>
@@ -5918,18 +6111,8 @@
       <w:pStyle w:val="Header"/>
     </w:pPr>
     <w:r>
-      <w:t>Product Change Definition</w:t>
+      <w:t>Product Definition</w:t>
     </w:r>
-  </w:p>
-  <w:p>
-    <w:pPr>
-      <w:pStyle w:val="Header"/>
-    </w:pPr>
-  </w:p>
-  <w:p>
-    <w:pPr>
-      <w:pStyle w:val="Header"/>
-    </w:pPr>
   </w:p>
 </w:hdr>
 </file>
@@ -6431,6 +6614,36 @@
       <w:color w:val="2E74B5" w:themeColor="accent1" w:themeShade="BF"/>
       <w:sz w:val="32"/>
       <w:szCs w:val="32"/>
+    </w:rPr>
+  </w:style>
+  <w:style w:type="paragraph" w:styleId="BalloonText">
+    <w:name w:val="Balloon Text"/>
+    <w:basedOn w:val="Normal"/>
+    <w:link w:val="BalloonTextChar"/>
+    <w:uiPriority w:val="99"/>
+    <w:semiHidden/>
+    <w:unhideWhenUsed/>
+    <w:rsid w:val="00BD3ED6"/>
+    <w:pPr>
+      <w:spacing w:after="0" w:line="240" w:lineRule="auto"/>
+    </w:pPr>
+    <w:rPr>
+      <w:rFonts w:ascii="Segoe UI" w:hAnsi="Segoe UI" w:cs="Segoe UI"/>
+      <w:sz w:val="18"/>
+      <w:szCs w:val="18"/>
+    </w:rPr>
+  </w:style>
+  <w:style w:type="character" w:customStyle="1" w:styleId="BalloonTextChar">
+    <w:name w:val="Balloon Text Char"/>
+    <w:basedOn w:val="DefaultParagraphFont"/>
+    <w:link w:val="BalloonText"/>
+    <w:uiPriority w:val="99"/>
+    <w:semiHidden/>
+    <w:rsid w:val="00BD3ED6"/>
+    <w:rPr>
+      <w:rFonts w:ascii="Segoe UI" w:hAnsi="Segoe UI" w:cs="Segoe UI"/>
+      <w:sz w:val="18"/>
+      <w:szCs w:val="18"/>
     </w:rPr>
   </w:style>
 </w:styles>
@@ -13699,7 +13912,7 @@
 </file>
 
 <file path=customXml/itemProps1.xml><?xml version="1.0" encoding="utf-8"?>
-<ds:datastoreItem xmlns:ds="http://schemas.openxmlformats.org/officeDocument/2006/customXml" ds:itemID="{0D69385C-B979-4A49-9E67-AC88EEC4617C}">
+<ds:datastoreItem xmlns:ds="http://schemas.openxmlformats.org/officeDocument/2006/customXml" ds:itemID="{B33DD034-2CA2-4855-8DE0-589CFCC28D80}">
   <ds:schemaRefs>
     <ds:schemaRef ds:uri="http://schemas.openxmlformats.org/officeDocument/2006/bibliography"/>
   </ds:schemaRefs>

</xml_diff>